<commit_message>
adding google plus login and sharing posts on different social networks
</commit_message>
<xml_diff>
--- a/Documents/Socialzing-android-applications.docx
+++ b/Documents/Socialzing-android-applications.docx
@@ -1965,10 +1965,7 @@
         <w:fldChar w:fldCharType="begin"/>
       </w:r>
       <w:r>
-        <w:instrText xml:space="preserve"> HYPERLINK "https://developer.android.com/guide/publishin</w:instrText>
-      </w:r>
-      <w:r>
-        <w:instrText xml:space="preserve">g/app-signing.html" </w:instrText>
+        <w:instrText xml:space="preserve"> HYPERLINK "https://developer.android.com/guide/publishing/app-signing.html" </w:instrText>
       </w:r>
       <w:r>
         <w:fldChar w:fldCharType="separate"/>
@@ -4625,7 +4622,25 @@
           <w:sz w:val="24"/>
           <w:szCs w:val="24"/>
         </w:rPr>
-        <w:t xml:space="preserve">Initialize PlusClient object in </w:t>
+        <w:t xml:space="preserve">Initialize </w:t>
+      </w:r>
+      <w:proofErr w:type="spellStart"/>
+      <w:r>
+        <w:rPr>
+          <w:rFonts w:asciiTheme="majorHAnsi" w:hAnsiTheme="majorHAnsi"/>
+          <w:sz w:val="24"/>
+          <w:szCs w:val="24"/>
+        </w:rPr>
+        <w:t>PlusClient</w:t>
+      </w:r>
+      <w:proofErr w:type="spellEnd"/>
+      <w:r>
+        <w:rPr>
+          <w:rFonts w:asciiTheme="majorHAnsi" w:hAnsiTheme="majorHAnsi"/>
+          <w:sz w:val="24"/>
+          <w:szCs w:val="24"/>
+        </w:rPr>
+        <w:t xml:space="preserve"> object in </w:t>
       </w:r>
       <w:proofErr w:type="spellStart"/>
       <w:r>
@@ -4883,6 +4898,7 @@
                               </w:rPr>
                               <w:t xml:space="preserve">        </w:t>
                             </w:r>
+                            <w:proofErr w:type="spellStart"/>
                             <w:proofErr w:type="gramStart"/>
                             <w:r>
                               <w:rPr>
@@ -4892,6 +4908,7 @@
                               </w:rPr>
                               <w:t>mPlusClient</w:t>
                             </w:r>
+                            <w:proofErr w:type="spellEnd"/>
                             <w:proofErr w:type="gramEnd"/>
                             <w:r>
                               <w:rPr>
@@ -5710,7 +5727,25 @@
           <w:sz w:val="24"/>
           <w:szCs w:val="24"/>
         </w:rPr>
-        <w:t xml:space="preserve">Connect PlusClient in </w:t>
+        <w:t xml:space="preserve">Connect </w:t>
+      </w:r>
+      <w:proofErr w:type="spellStart"/>
+      <w:r>
+        <w:rPr>
+          <w:rFonts w:asciiTheme="majorHAnsi" w:hAnsiTheme="majorHAnsi"/>
+          <w:sz w:val="24"/>
+          <w:szCs w:val="24"/>
+        </w:rPr>
+        <w:t>PlusClient</w:t>
+      </w:r>
+      <w:proofErr w:type="spellEnd"/>
+      <w:r>
+        <w:rPr>
+          <w:rFonts w:asciiTheme="majorHAnsi" w:hAnsiTheme="majorHAnsi"/>
+          <w:sz w:val="24"/>
+          <w:szCs w:val="24"/>
+        </w:rPr>
+        <w:t xml:space="preserve"> in </w:t>
       </w:r>
       <w:proofErr w:type="spellStart"/>
       <w:r>
@@ -6759,7 +6794,7 @@
           <w:szCs w:val="24"/>
         </w:rPr>
         <w:lastRenderedPageBreak/>
-        <w:t xml:space="preserve">Make your activity implement ConnectionCallbacks and </w:t>
+        <w:t xml:space="preserve">Make your activity implement </w:t>
       </w:r>
       <w:proofErr w:type="spellStart"/>
       <w:r>
@@ -6768,6 +6803,24 @@
           <w:sz w:val="24"/>
           <w:szCs w:val="24"/>
         </w:rPr>
+        <w:t>ConnectionCallbacks</w:t>
+      </w:r>
+      <w:proofErr w:type="spellEnd"/>
+      <w:r>
+        <w:rPr>
+          <w:rFonts w:asciiTheme="majorHAnsi" w:hAnsiTheme="majorHAnsi"/>
+          <w:sz w:val="24"/>
+          <w:szCs w:val="24"/>
+        </w:rPr>
+        <w:t xml:space="preserve"> and </w:t>
+      </w:r>
+      <w:proofErr w:type="spellStart"/>
+      <w:r>
+        <w:rPr>
+          <w:rFonts w:asciiTheme="majorHAnsi" w:hAnsiTheme="majorHAnsi"/>
+          <w:sz w:val="24"/>
+          <w:szCs w:val="24"/>
+        </w:rPr>
         <w:t>onConnectionFailedListener</w:t>
       </w:r>
       <w:proofErr w:type="spellEnd"/>
@@ -6777,25 +6830,7 @@
           <w:sz w:val="24"/>
           <w:szCs w:val="24"/>
         </w:rPr>
-        <w:t xml:space="preserve"> </w:t>
-      </w:r>
-      <w:proofErr w:type="gramStart"/>
-      <w:r>
-        <w:rPr>
-          <w:rFonts w:asciiTheme="majorHAnsi" w:hAnsiTheme="majorHAnsi"/>
-          <w:sz w:val="24"/>
-          <w:szCs w:val="24"/>
-        </w:rPr>
-        <w:t>interfaces</w:t>
-      </w:r>
-      <w:proofErr w:type="gramEnd"/>
-      <w:r>
-        <w:rPr>
-          <w:rFonts w:asciiTheme="majorHAnsi" w:hAnsiTheme="majorHAnsi"/>
-          <w:sz w:val="24"/>
-          <w:szCs w:val="24"/>
-        </w:rPr>
-        <w:t xml:space="preserve"> </w:t>
+        <w:t xml:space="preserve"> interfaces </w:t>
       </w:r>
       <w:r>
         <w:rPr>
@@ -9776,27 +9811,7 @@
           <w:szCs w:val="24"/>
           <w:shd w:val="clear" w:color="auto" w:fill="FFFFFF"/>
         </w:rPr>
-        <w:t>a</w:t>
-      </w:r>
-      <w:r>
-        <w:rPr>
-          <w:rFonts w:asciiTheme="majorHAnsi" w:hAnsiTheme="majorHAnsi" w:cs="Arial"/>
-          <w:color w:val="222222"/>
-          <w:sz w:val="24"/>
-          <w:szCs w:val="24"/>
-          <w:shd w:val="clear" w:color="auto" w:fill="FFFFFF"/>
-        </w:rPr>
-        <w:t>llow users to securely sign in to your app and create a more powerful and engaging experience.</w:t>
-      </w:r>
-      <w:r>
-        <w:rPr>
-          <w:rFonts w:asciiTheme="majorHAnsi" w:hAnsiTheme="majorHAnsi" w:cs="Arial"/>
-          <w:color w:val="222222"/>
-          <w:sz w:val="24"/>
-          <w:szCs w:val="24"/>
-          <w:shd w:val="clear" w:color="auto" w:fill="FFFFFF"/>
-        </w:rPr>
-        <w:t xml:space="preserve"> </w:t>
+        <w:t xml:space="preserve">allow users to securely sign in to your app and create a more powerful and engaging experience. </w:t>
       </w:r>
       <w:r>
         <w:rPr>
@@ -11333,27 +11348,7 @@
           <w:szCs w:val="24"/>
           <w:shd w:val="clear" w:color="auto" w:fill="FFFFFF"/>
         </w:rPr>
-        <w:t>After the user has clicked the sign-in button, you should start to resolve any</w:t>
-      </w:r>
-      <w:r>
-        <w:rPr>
-          <w:rFonts w:asciiTheme="majorHAnsi" w:hAnsiTheme="majorHAnsi" w:cs="Arial"/>
-          <w:color w:val="000000" w:themeColor="text1"/>
-          <w:sz w:val="24"/>
-          <w:szCs w:val="24"/>
-          <w:shd w:val="clear" w:color="auto" w:fill="FFFFFF"/>
-        </w:rPr>
-        <w:t xml:space="preserve"> </w:t>
-      </w:r>
-      <w:r>
-        <w:rPr>
-          <w:rFonts w:asciiTheme="majorHAnsi" w:hAnsiTheme="majorHAnsi" w:cs="Arial"/>
-          <w:color w:val="000000" w:themeColor="text1"/>
-          <w:sz w:val="24"/>
-          <w:szCs w:val="24"/>
-          <w:shd w:val="clear" w:color="auto" w:fill="FFFFFF"/>
-        </w:rPr>
-        <w:t>connection errors held in</w:t>
+        <w:t>After the user has clicked the sign-in button, you should start to resolve any connection errors held in</w:t>
       </w:r>
       <w:r>
         <w:rPr>
@@ -12602,7 +12597,6 @@
           <w:szCs w:val="24"/>
         </w:rPr>
       </w:pPr>
-      <w:bookmarkStart w:id="0" w:name="_GoBack"/>
       <w:r>
         <w:rPr>
           <w:rFonts w:asciiTheme="majorHAnsi" w:hAnsiTheme="majorHAnsi"/>
@@ -13056,58 +13050,7 @@
           <w:szCs w:val="24"/>
           <w:shd w:val="clear" w:color="auto" w:fill="FFFFFF"/>
         </w:rPr>
-        <w:t xml:space="preserve">, you must offer users that signed in with Google the ability to disconnect from your app. If the user </w:t>
-      </w:r>
-      <w:r>
-        <w:rPr>
-          <w:rFonts w:asciiTheme="majorHAnsi" w:hAnsiTheme="majorHAnsi" w:cs="Arial"/>
-          <w:color w:val="222222"/>
-          <w:sz w:val="24"/>
-          <w:szCs w:val="24"/>
-          <w:shd w:val="clear" w:color="auto" w:fill="FFFFFF"/>
-        </w:rPr>
-        <w:t>disconnects</w:t>
-      </w:r>
-      <w:r>
-        <w:rPr>
-          <w:rFonts w:asciiTheme="majorHAnsi" w:hAnsiTheme="majorHAnsi" w:cs="Arial"/>
-          <w:color w:val="222222"/>
-          <w:sz w:val="24"/>
-          <w:szCs w:val="24"/>
-          <w:shd w:val="clear" w:color="auto" w:fill="FFFFFF"/>
-        </w:rPr>
-        <w:t xml:space="preserve"> their account</w:t>
-      </w:r>
-      <w:r>
-        <w:rPr>
-          <w:rFonts w:asciiTheme="majorHAnsi" w:hAnsiTheme="majorHAnsi" w:cs="Arial"/>
-          <w:color w:val="222222"/>
-          <w:sz w:val="24"/>
-          <w:szCs w:val="24"/>
-          <w:shd w:val="clear" w:color="auto" w:fill="FFFFFF"/>
-        </w:rPr>
-        <w:t xml:space="preserve"> from the app</w:t>
-      </w:r>
-      <w:r>
-        <w:rPr>
-          <w:rFonts w:asciiTheme="majorHAnsi" w:hAnsiTheme="majorHAnsi" w:cs="Arial"/>
-          <w:color w:val="222222"/>
-          <w:sz w:val="24"/>
-          <w:szCs w:val="24"/>
-          <w:shd w:val="clear" w:color="auto" w:fill="FFFFFF"/>
-        </w:rPr>
-        <w:t>, you must delete the information that your app obtained from the Google APIs</w:t>
-      </w:r>
-      <w:bookmarkEnd w:id="0"/>
-      <w:r>
-        <w:rPr>
-          <w:rFonts w:asciiTheme="majorHAnsi" w:hAnsiTheme="majorHAnsi" w:cs="Arial"/>
-          <w:color w:val="222222"/>
-          <w:sz w:val="24"/>
-          <w:szCs w:val="24"/>
-          <w:shd w:val="clear" w:color="auto" w:fill="FFFFFF"/>
-        </w:rPr>
-        <w:t>.</w:t>
+        <w:t>, you must offer users that signed in with Google the ability to disconnect from your app. If the user disconnects their account from the app, you must delete the information that your app obtained from the Google APIs.</w:t>
       </w:r>
     </w:p>
     <w:p>
@@ -13649,39 +13592,7 @@
           <w:sz w:val="24"/>
           <w:szCs w:val="24"/>
         </w:rPr>
-        <w:t xml:space="preserve">We can use </w:t>
-      </w:r>
-      <w:r>
-        <w:rPr>
-          <w:rFonts w:asciiTheme="majorHAnsi" w:hAnsiTheme="majorHAnsi"/>
-          <w:sz w:val="24"/>
-          <w:szCs w:val="24"/>
-        </w:rPr>
-        <w:t>ACTION_SEND of intent</w:t>
-      </w:r>
-      <w:r>
-        <w:rPr>
-          <w:rFonts w:asciiTheme="majorHAnsi" w:hAnsiTheme="majorHAnsi"/>
-          <w:sz w:val="24"/>
-          <w:szCs w:val="24"/>
-        </w:rPr>
-        <w:t xml:space="preserve"> for sharing data between different applications</w:t>
-      </w:r>
-      <w:r>
-        <w:rPr>
-          <w:rFonts w:asciiTheme="majorHAnsi" w:hAnsiTheme="majorHAnsi"/>
-          <w:sz w:val="24"/>
-          <w:szCs w:val="24"/>
-        </w:rPr>
-        <w:t>.</w:t>
-      </w:r>
-      <w:r>
-        <w:rPr>
-          <w:rFonts w:asciiTheme="majorHAnsi" w:hAnsiTheme="majorHAnsi"/>
-          <w:sz w:val="24"/>
-          <w:szCs w:val="24"/>
-        </w:rPr>
-        <w:t xml:space="preserve"> It is a standard was for sharing/posting text, images or links to Twitter, Google Plus, Gmail and more(provided that these applications are installed on the device).</w:t>
+        <w:t>We can use ACTION_SEND of intent for sharing data between different applications. It is a standard was for sharing/posting text, images or links to Twitter, Google Plus, Gmail and more(provided that these applications are installed on the device).</w:t>
       </w:r>
     </w:p>
     <w:p>
@@ -14426,8 +14337,13 @@
         </w:r>
       </w:hyperlink>
       <w:r>
-        <w:t xml:space="preserve"> with easy to understand getting started guide.</w:t>
-      </w:r>
+        <w:t xml:space="preserve"> with easy to u</w:t>
+      </w:r>
+      <w:r>
+        <w:t>nderstand getting started guide.</w:t>
+      </w:r>
+      <w:bookmarkStart w:id="0" w:name="_GoBack"/>
+      <w:bookmarkEnd w:id="0"/>
     </w:p>
     <w:sectPr>
       <w:footerReference w:type="default" r:id="rId23"/>
@@ -14508,7 +14424,7 @@
             <w:bCs/>
             <w:noProof/>
           </w:rPr>
-          <w:t>10</w:t>
+          <w:t>12</w:t>
         </w:r>
         <w:r>
           <w:rPr>
@@ -18382,7 +18298,7 @@
 </file>
 
 <file path=customXml/itemProps1.xml><?xml version="1.0" encoding="utf-8"?>
-<ds:datastoreItem xmlns:ds="http://schemas.openxmlformats.org/officeDocument/2006/customXml" ds:itemID="{461FAA7C-2712-4228-8A10-174C8AA8D8D0}">
+<ds:datastoreItem xmlns:ds="http://schemas.openxmlformats.org/officeDocument/2006/customXml" ds:itemID="{36FD3C97-A254-452C-8205-21DFE54AE0EF}">
   <ds:schemaRefs>
     <ds:schemaRef ds:uri="http://schemas.openxmlformats.org/officeDocument/2006/bibliography"/>
   </ds:schemaRefs>

</xml_diff>